<commit_message>
Modify Class Diagram (a little)
</commit_message>
<xml_diff>
--- a/Report/Diagrams Descriptions.docx
+++ b/Report/Diagrams Descriptions.docx
@@ -840,7 +840,14 @@
           <w:sz w:val="28"/>
           <w:szCs w:val="28"/>
         </w:rPr>
-        <w:t xml:space="preserve">2. The </w:t>
+        <w:t>3</w:t>
+      </w:r>
+      <w:r>
+        <w:rPr>
+          <w:sz w:val="28"/>
+          <w:szCs w:val="28"/>
+        </w:rPr>
+        <w:t xml:space="preserve">. The </w:t>
       </w:r>
       <w:r>
         <w:rPr>

</xml_diff>